<commit_message>
Update 4602 Mod 3 Assignment.docx
</commit_message>
<xml_diff>
--- a/4602 Mod 3 Assignment.docx
+++ b/4602 Mod 3 Assignment.docx
@@ -30,6 +30,79 @@
         <w:spacing w:before="180"/>
         <w:jc w:val="center"/>
         <w:rPr>
+          <w:rFonts w:ascii="Arial" w:eastAsia="Times New Roman" w:hAnsi="Arial" w:cs="Arial"/>
+          <w:color w:val="000000"/>
+          <w:sz w:val="52"/>
+          <w:szCs w:val="52"/>
+        </w:rPr>
+      </w:pPr>
+      <w:r>
+        <w:rPr>
+          <w:rFonts w:ascii="Arial" w:eastAsia="Times New Roman" w:hAnsi="Arial" w:cs="Arial"/>
+          <w:color w:val="000000"/>
+          <w:sz w:val="52"/>
+          <w:szCs w:val="52"/>
+        </w:rPr>
+        <w:t>Casey Paul</w:t>
+      </w:r>
+    </w:p>
+    <w:p>
+      <w:pPr>
+        <w:shd w:val="clear" w:color="auto" w:fill="FFFFFF"/>
+        <w:spacing w:before="180"/>
+        <w:jc w:val="center"/>
+        <w:rPr>
+          <w:rFonts w:ascii="Times New Roman" w:eastAsia="Times New Roman" w:hAnsi="Times New Roman" w:cs="Times New Roman"/>
+        </w:rPr>
+      </w:pPr>
+    </w:p>
+    <w:p>
+      <w:pPr>
+        <w:rPr>
+          <w:rFonts w:ascii="Times New Roman" w:eastAsia="Times New Roman" w:hAnsi="Times New Roman" w:cs="Times New Roman"/>
+        </w:rPr>
+      </w:pPr>
+      <w:r>
+        <w:rPr>
+          <w:rFonts w:ascii="Times New Roman" w:eastAsia="Times New Roman" w:hAnsi="Times New Roman" w:cs="Times New Roman"/>
+        </w:rPr>
+        <w:t xml:space="preserve">Download this PDF under </w:t>
+      </w:r>
+      <w:r>
+        <w:rPr>
+          <w:rFonts w:ascii="Times" w:eastAsia="Times New Roman" w:hAnsi="Times" w:cs="Times New Roman"/>
+          <w:color w:val="000000"/>
+        </w:rPr>
+        <w:t>4602 Module Assignment</w:t>
+      </w:r>
+      <w:r>
+        <w:rPr>
+          <w:rFonts w:ascii="Times New Roman" w:eastAsia="Times New Roman" w:hAnsi="Times New Roman" w:cs="Times New Roman"/>
+        </w:rPr>
+        <w:t xml:space="preserve">: </w:t>
+      </w:r>
+      <w:hyperlink r:id="rId5" w:history="1">
+        <w:r>
+          <w:rPr>
+            <w:rStyle w:val="Hyperlink"/>
+            <w:rFonts w:ascii="Times New Roman" w:eastAsia="Times New Roman" w:hAnsi="Times New Roman" w:cs="Times New Roman"/>
+          </w:rPr>
+          <w:t>https://caseyjpaul.github.io/</w:t>
+        </w:r>
+      </w:hyperlink>
+      <w:r>
+        <w:rPr>
+          <w:rFonts w:ascii="Times New Roman" w:eastAsia="Times New Roman" w:hAnsi="Times New Roman" w:cs="Times New Roman"/>
+        </w:rPr>
+        <w:t xml:space="preserve"> </w:t>
+      </w:r>
+    </w:p>
+    <w:p>
+      <w:pPr>
+        <w:shd w:val="clear" w:color="auto" w:fill="FFFFFF"/>
+        <w:spacing w:before="180"/>
+        <w:jc w:val="center"/>
+        <w:rPr>
           <w:rFonts w:ascii="Times New Roman" w:eastAsia="Times New Roman" w:hAnsi="Times New Roman" w:cs="Times New Roman"/>
         </w:rPr>
       </w:pPr>
@@ -53,6 +126,11 @@
     </w:p>
     <w:p>
       <w:pPr>
+        <w:pStyle w:val="ListParagraph"/>
+        <w:numPr>
+          <w:ilvl w:val="0"/>
+          <w:numId w:val="3"/>
+        </w:numPr>
         <w:shd w:val="clear" w:color="auto" w:fill="FFFFFF"/>
         <w:rPr>
           <w:rFonts w:ascii="Times" w:eastAsia="Times New Roman" w:hAnsi="Times" w:cs="Times New Roman"/>
@@ -88,6 +166,11 @@
     </w:p>
     <w:p>
       <w:pPr>
+        <w:pStyle w:val="ListParagraph"/>
+        <w:numPr>
+          <w:ilvl w:val="0"/>
+          <w:numId w:val="3"/>
+        </w:numPr>
         <w:shd w:val="clear" w:color="auto" w:fill="FFFFFF"/>
         <w:rPr>
           <w:rFonts w:ascii="Times" w:eastAsia="Times New Roman" w:hAnsi="Times" w:cs="Times New Roman"/>
@@ -101,7 +184,7 @@
         </w:rPr>
         <w:t xml:space="preserve">The dataset I will be using to answer this problem is from </w:t>
       </w:r>
-      <w:hyperlink r:id="rId5" w:history="1">
+      <w:hyperlink r:id="rId6" w:history="1">
         <w:r>
           <w:rPr>
             <w:rFonts w:ascii="Times" w:eastAsia="Times New Roman" w:hAnsi="Times" w:cs="Arial"/>
@@ -243,6 +326,11 @@
     </w:p>
     <w:p>
       <w:pPr>
+        <w:pStyle w:val="ListParagraph"/>
+        <w:numPr>
+          <w:ilvl w:val="0"/>
+          <w:numId w:val="3"/>
+        </w:numPr>
         <w:shd w:val="clear" w:color="auto" w:fill="FFFFFF"/>
         <w:rPr>
           <w:rFonts w:ascii="Times" w:eastAsia="Times New Roman" w:hAnsi="Times" w:cs="Times New Roman"/>
@@ -420,6 +508,7 @@
       <w:pPr>
         <w:shd w:val="clear" w:color="auto" w:fill="FFFFFF"/>
         <w:spacing w:before="180"/>
+        <w:ind w:left="720"/>
         <w:rPr>
           <w:rFonts w:ascii="Times" w:eastAsia="Times New Roman" w:hAnsi="Times" w:cs="Times New Roman"/>
           <w:color w:val="3B3838" w:themeColor="background2" w:themeShade="40"/>
@@ -472,7 +561,22 @@
           <w:rFonts w:ascii="Times" w:eastAsia="Times New Roman" w:hAnsi="Times" w:cs="Arial"/>
           <w:color w:val="3B3838" w:themeColor="background2" w:themeShade="40"/>
         </w:rPr>
-        <w:t>What: his task seeks to learn if the numbers of views per episode affects the number of rating votes it receives.</w:t>
+        <w:lastRenderedPageBreak/>
+        <w:t xml:space="preserve">What: </w:t>
+      </w:r>
+      <w:r>
+        <w:rPr>
+          <w:rFonts w:ascii="Times" w:eastAsia="Times New Roman" w:hAnsi="Times" w:cs="Arial"/>
+          <w:color w:val="3B3838" w:themeColor="background2" w:themeShade="40"/>
+        </w:rPr>
+        <w:t>t</w:t>
+      </w:r>
+      <w:r>
+        <w:rPr>
+          <w:rFonts w:ascii="Times" w:eastAsia="Times New Roman" w:hAnsi="Times" w:cs="Arial"/>
+          <w:color w:val="3B3838" w:themeColor="background2" w:themeShade="40"/>
+        </w:rPr>
+        <w:t>his task seeks to learn if the numbers of views per episode affects the number of rating votes it receives.</w:t>
       </w:r>
     </w:p>
     <w:p>
@@ -551,7 +655,6 @@
           <w:rFonts w:ascii="Times" w:eastAsia="Times New Roman" w:hAnsi="Times" w:cs="Arial"/>
           <w:color w:val="3B3838" w:themeColor="background2" w:themeShade="40"/>
         </w:rPr>
-        <w:lastRenderedPageBreak/>
         <w:t>Why: This task is pursued because TV shows want as many viewers as they can get, and they also want the highest rating they can get. The more viewers a show has the higher chance for lower ratings, which could bring down a shows overall rating.</w:t>
       </w:r>
     </w:p>
@@ -596,65 +699,31 @@
     <w:p>
       <w:pPr>
         <w:shd w:val="clear" w:color="auto" w:fill="FFFFFF"/>
-        <w:spacing w:before="180"/>
-        <w:rPr>
-          <w:rFonts w:ascii="Times" w:eastAsia="Times New Roman" w:hAnsi="Times" w:cs="Times New Roman"/>
-          <w:color w:val="3B3838" w:themeColor="background2" w:themeShade="40"/>
-        </w:rPr>
-      </w:pPr>
-      <w:r>
-        <w:rPr>
-          <w:rFonts w:ascii="Times" w:eastAsia="Times New Roman" w:hAnsi="Times" w:cs="Arial"/>
-          <w:color w:val="3B3838" w:themeColor="background2" w:themeShade="40"/>
-        </w:rPr>
-        <w:t xml:space="preserve">4. </w:t>
-      </w:r>
-      <w:r>
-        <w:rPr>
-          <w:rFonts w:ascii="Times" w:eastAsia="Times New Roman" w:hAnsi="Times" w:cs="Arial"/>
-          <w:i/>
-          <w:iCs/>
-          <w:color w:val="3B3838" w:themeColor="background2" w:themeShade="40"/>
-        </w:rPr>
-        <w:t xml:space="preserve">Design: </w:t>
-      </w:r>
-      <w:r>
-        <w:rPr>
-          <w:rFonts w:ascii="Times" w:eastAsia="Times New Roman" w:hAnsi="Times" w:cs="Arial"/>
-          <w:color w:val="3B3838" w:themeColor="background2" w:themeShade="40"/>
-        </w:rPr>
-        <w:t>Create a sketch of your initial prototype. Note that this sketch can be drawn from your work either in Assignment 2 or in the source article, but should include some design iteration to support your target tasks. Add brief design justifications and discussions of the trade-offs of key design choices in the sketch, being sure the discussion is closely tied to your target tasks. Make sure to include a copy of the sketch in your write-up. </w:t>
-      </w:r>
-    </w:p>
-    <w:p>
-      <w:pPr>
+        <w:spacing w:after="180"/>
+        <w:rPr>
+          <w:rFonts w:ascii="Times" w:eastAsia="Times New Roman" w:hAnsi="Times" w:cs="Arial"/>
+          <w:b/>
+          <w:bCs/>
+          <w:color w:val="000000"/>
+        </w:rPr>
+      </w:pPr>
+    </w:p>
+    <w:p>
+      <w:pPr>
+        <w:pStyle w:val="ListParagraph"/>
+        <w:numPr>
+          <w:ilvl w:val="0"/>
+          <w:numId w:val="3"/>
+        </w:numPr>
         <w:shd w:val="clear" w:color="auto" w:fill="FFFFFF"/>
         <w:spacing w:after="180"/>
         <w:rPr>
-          <w:rFonts w:ascii="Times" w:eastAsia="Times New Roman" w:hAnsi="Times" w:cs="Arial"/>
-          <w:b/>
-          <w:bCs/>
-          <w:color w:val="000000"/>
-        </w:rPr>
-      </w:pPr>
-    </w:p>
-    <w:p>
-      <w:pPr>
-        <w:shd w:val="clear" w:color="auto" w:fill="FFFFFF"/>
-        <w:spacing w:after="180"/>
-        <w:rPr>
-          <w:rFonts w:ascii="Times" w:eastAsia="Times New Roman" w:hAnsi="Times" w:cs="Arial"/>
-          <w:b/>
-          <w:bCs/>
-          <w:color w:val="000000"/>
-        </w:rPr>
-      </w:pPr>
-      <w:r>
-        <w:rPr>
-          <w:rFonts w:ascii="Times" w:eastAsia="Times New Roman" w:hAnsi="Times" w:cs="Arial"/>
-          <w:b/>
-          <w:bCs/>
-          <w:color w:val="000000"/>
+          <w:rFonts w:ascii="Times" w:eastAsia="Times New Roman" w:hAnsi="Times" w:cs="Times New Roman"/>
+        </w:rPr>
+      </w:pPr>
+      <w:r>
+        <w:rPr>
+          <w:rFonts w:ascii="Times" w:eastAsia="Times New Roman" w:hAnsi="Times" w:cs="Times New Roman"/>
         </w:rPr>
         <w:t>Design</w:t>
       </w:r>
@@ -708,7 +777,7 @@
                     <pic:cNvPicPr/>
                   </pic:nvPicPr>
                   <pic:blipFill>
-                    <a:blip r:embed="rId6" cstate="print">
+                    <a:blip r:embed="rId7" cstate="print">
                       <a:extLst>
                         <a:ext uri="{28A0092B-C50C-407E-A947-70E740481C1C}">
                           <a14:useLocalDpi xmlns:a14="http://schemas.microsoft.com/office/drawing/2010/main" val="0"/>
@@ -776,7 +845,7 @@
                     <pic:cNvPicPr/>
                   </pic:nvPicPr>
                   <pic:blipFill>
-                    <a:blip r:embed="rId7" cstate="print">
+                    <a:blip r:embed="rId8" cstate="print">
                       <a:extLst>
                         <a:ext uri="{28A0092B-C50C-407E-A947-70E740481C1C}">
                           <a14:useLocalDpi xmlns:a14="http://schemas.microsoft.com/office/drawing/2010/main" val="0"/>
@@ -812,7 +881,15 @@
     <w:p/>
     <w:p/>
     <w:p>
-      <w:r>
+      <w:pPr>
+        <w:rPr>
+          <w:rFonts w:ascii="Times" w:hAnsi="Times"/>
+        </w:rPr>
+      </w:pPr>
+      <w:r>
+        <w:rPr>
+          <w:rFonts w:ascii="Times" w:hAnsi="Times"/>
+        </w:rPr>
         <w:t>Task 2</w:t>
       </w:r>
     </w:p>
@@ -846,7 +923,7 @@
                     <pic:cNvPicPr/>
                   </pic:nvPicPr>
                   <pic:blipFill>
-                    <a:blip r:embed="rId8" cstate="print">
+                    <a:blip r:embed="rId9" cstate="print">
                       <a:extLst>
                         <a:ext uri="{28A0092B-C50C-407E-A947-70E740481C1C}">
                           <a14:useLocalDpi xmlns:a14="http://schemas.microsoft.com/office/drawing/2010/main" val="0"/>
@@ -880,6 +957,12 @@
       </w:r>
     </w:p>
     <w:p>
+      <w:pPr>
+        <w:rPr>
+          <w:rFonts w:ascii="Times" w:hAnsi="Times"/>
+          <w:b/>
+        </w:rPr>
+      </w:pPr>
       <w:r>
         <w:rPr>
           <w:noProof/>
@@ -889,12 +972,12 @@
           <wp:anchor distT="0" distB="0" distL="114300" distR="114300" simplePos="0" relativeHeight="251661312" behindDoc="0" locked="0" layoutInCell="1" allowOverlap="1">
             <wp:simplePos x="0" y="0"/>
             <wp:positionH relativeFrom="column">
-              <wp:posOffset>674370</wp:posOffset>
+              <wp:posOffset>858991</wp:posOffset>
             </wp:positionH>
             <wp:positionV relativeFrom="page">
-              <wp:posOffset>919480</wp:posOffset>
+              <wp:posOffset>702024</wp:posOffset>
             </wp:positionV>
-            <wp:extent cx="4615180" cy="3461385"/>
+            <wp:extent cx="4157980" cy="3118485"/>
             <wp:effectExtent l="0" t="0" r="0" b="5715"/>
             <wp:wrapTopAndBottom/>
             <wp:docPr id="4" name="Picture 4"/>
@@ -909,7 +992,7 @@
                     <pic:cNvPicPr/>
                   </pic:nvPicPr>
                   <pic:blipFill>
-                    <a:blip r:embed="rId9" cstate="print">
+                    <a:blip r:embed="rId10" cstate="print">
                       <a:extLst>
                         <a:ext uri="{28A0092B-C50C-407E-A947-70E740481C1C}">
                           <a14:useLocalDpi xmlns:a14="http://schemas.microsoft.com/office/drawing/2010/main" val="0"/>
@@ -923,7 +1006,7 @@
                   <pic:spPr>
                     <a:xfrm>
                       <a:off x="0" y="0"/>
-                      <a:ext cx="4615180" cy="3461385"/>
+                      <a:ext cx="4157980" cy="3118485"/>
                     </a:xfrm>
                     <a:prstGeom prst="rect">
                       <a:avLst/>
@@ -942,194 +1025,224 @@
         </w:drawing>
       </w:r>
     </w:p>
-    <w:p/>
-    <w:p/>
-    <w:p>
-      <w:pPr>
-        <w:rPr>
-          <w:rFonts w:ascii="Times" w:hAnsi="Times"/>
-          <w:b/>
-        </w:rPr>
-      </w:pPr>
-    </w:p>
-    <w:p>
-      <w:pPr>
-        <w:rPr>
-          <w:rFonts w:ascii="Times" w:hAnsi="Times"/>
-          <w:b/>
-        </w:rPr>
-      </w:pPr>
-    </w:p>
-    <w:p>
-      <w:pPr>
-        <w:rPr>
-          <w:rFonts w:ascii="Times" w:hAnsi="Times"/>
-          <w:b/>
-        </w:rPr>
-      </w:pPr>
-    </w:p>
-    <w:p>
-      <w:pPr>
-        <w:rPr>
-          <w:rFonts w:ascii="Times" w:hAnsi="Times"/>
-          <w:b/>
-        </w:rPr>
-      </w:pPr>
-    </w:p>
-    <w:p>
-      <w:pPr>
-        <w:rPr>
-          <w:rFonts w:ascii="Times" w:hAnsi="Times"/>
-          <w:b/>
-        </w:rPr>
-      </w:pPr>
-    </w:p>
-    <w:p>
-      <w:pPr>
-        <w:rPr>
-          <w:rFonts w:ascii="Times" w:hAnsi="Times"/>
-          <w:b/>
-        </w:rPr>
-      </w:pPr>
-    </w:p>
-    <w:p>
-      <w:pPr>
-        <w:rPr>
-          <w:rFonts w:ascii="Times" w:hAnsi="Times"/>
-          <w:b/>
-        </w:rPr>
-      </w:pPr>
-    </w:p>
-    <w:p>
-      <w:pPr>
-        <w:rPr>
-          <w:rFonts w:ascii="Times" w:hAnsi="Times"/>
-          <w:b/>
-        </w:rPr>
-      </w:pPr>
-    </w:p>
-    <w:p>
-      <w:pPr>
-        <w:rPr>
-          <w:rFonts w:ascii="Times" w:hAnsi="Times"/>
-          <w:b/>
-        </w:rPr>
-      </w:pPr>
-    </w:p>
-    <w:p>
-      <w:pPr>
-        <w:rPr>
-          <w:rFonts w:ascii="Times" w:hAnsi="Times"/>
-          <w:b/>
-        </w:rPr>
-      </w:pPr>
-    </w:p>
-    <w:p>
-      <w:pPr>
-        <w:rPr>
-          <w:rFonts w:ascii="Times" w:hAnsi="Times"/>
-          <w:b/>
-        </w:rPr>
-      </w:pPr>
-    </w:p>
-    <w:p>
-      <w:pPr>
-        <w:rPr>
-          <w:rFonts w:ascii="Times" w:hAnsi="Times"/>
-          <w:b/>
-        </w:rPr>
-      </w:pPr>
-    </w:p>
-    <w:p>
-      <w:pPr>
-        <w:rPr>
-          <w:rFonts w:ascii="Times" w:hAnsi="Times"/>
-          <w:b/>
-        </w:rPr>
-      </w:pPr>
-    </w:p>
-    <w:p>
-      <w:pPr>
-        <w:rPr>
-          <w:rFonts w:ascii="Times" w:hAnsi="Times"/>
-          <w:b/>
-        </w:rPr>
-      </w:pPr>
-    </w:p>
-    <w:p>
-      <w:pPr>
-        <w:rPr>
-          <w:rFonts w:ascii="Times" w:hAnsi="Times"/>
-          <w:b/>
-        </w:rPr>
-      </w:pPr>
-    </w:p>
-    <w:p>
-      <w:pPr>
-        <w:rPr>
-          <w:rFonts w:ascii="Times" w:hAnsi="Times"/>
-          <w:b/>
-        </w:rPr>
-      </w:pPr>
-    </w:p>
-    <w:p>
-      <w:pPr>
-        <w:rPr>
-          <w:rFonts w:ascii="Times" w:hAnsi="Times"/>
-          <w:b/>
-        </w:rPr>
-      </w:pPr>
-    </w:p>
-    <w:p>
-      <w:pPr>
-        <w:rPr>
-          <w:rFonts w:ascii="Times" w:hAnsi="Times"/>
-          <w:b/>
-        </w:rPr>
-      </w:pPr>
-    </w:p>
-    <w:p>
-      <w:pPr>
-        <w:rPr>
-          <w:rFonts w:ascii="Times" w:hAnsi="Times"/>
-          <w:b/>
-        </w:rPr>
-      </w:pPr>
-    </w:p>
-    <w:p>
-      <w:pPr>
-        <w:rPr>
-          <w:rFonts w:ascii="Times" w:hAnsi="Times"/>
-          <w:b/>
-        </w:rPr>
-      </w:pPr>
-    </w:p>
-    <w:p>
-      <w:pPr>
-        <w:rPr>
-          <w:rFonts w:ascii="Times" w:hAnsi="Times"/>
-          <w:b/>
-        </w:rPr>
-      </w:pPr>
-    </w:p>
-    <w:p>
-      <w:pPr>
-        <w:rPr>
-          <w:rFonts w:ascii="Times" w:hAnsi="Times"/>
-          <w:b/>
-        </w:rPr>
-      </w:pPr>
-    </w:p>
-    <w:p>
-      <w:pPr>
-        <w:rPr>
-          <w:rFonts w:ascii="Times" w:hAnsi="Times"/>
-          <w:b/>
-        </w:rPr>
-      </w:pPr>
-    </w:p>
-    <w:p>
-      <w:pPr>
+    <w:p>
+      <w:pPr>
+        <w:rPr>
+          <w:rFonts w:ascii="Times" w:hAnsi="Times"/>
+        </w:rPr>
+      </w:pPr>
+    </w:p>
+    <w:p>
+      <w:pPr>
+        <w:rPr>
+          <w:rFonts w:ascii="Times" w:hAnsi="Times"/>
+        </w:rPr>
+      </w:pPr>
+    </w:p>
+    <w:p>
+      <w:pPr>
+        <w:rPr>
+          <w:rFonts w:ascii="Times" w:hAnsi="Times"/>
+        </w:rPr>
+      </w:pPr>
+    </w:p>
+    <w:p>
+      <w:pPr>
+        <w:rPr>
+          <w:rFonts w:ascii="Times" w:hAnsi="Times"/>
+        </w:rPr>
+      </w:pPr>
+    </w:p>
+    <w:p>
+      <w:pPr>
+        <w:rPr>
+          <w:rFonts w:ascii="Times" w:hAnsi="Times"/>
+        </w:rPr>
+      </w:pPr>
+      <w:r>
+        <w:rPr>
+          <w:rFonts w:ascii="Times" w:hAnsi="Times"/>
+        </w:rPr>
+        <w:t xml:space="preserve">My first iteration of task one </w:t>
+      </w:r>
+      <w:r>
+        <w:rPr>
+          <w:rFonts w:ascii="Times" w:hAnsi="Times"/>
+        </w:rPr>
+        <w:t xml:space="preserve">was a bar chart, but it was only until after I finished that I realized I wanted to look at the viewership trend, and trends are commonly represented as line graphs. I then sketched out what I would want each seasons total viewership to look like as a line graph. </w:t>
+      </w:r>
+    </w:p>
+    <w:p>
+      <w:pPr>
+        <w:rPr>
+          <w:rFonts w:ascii="Times" w:hAnsi="Times"/>
+        </w:rPr>
+      </w:pPr>
+    </w:p>
+    <w:p>
+      <w:pPr>
+        <w:rPr>
+          <w:rFonts w:ascii="Times" w:hAnsi="Times"/>
+        </w:rPr>
+      </w:pPr>
+      <w:r>
+        <w:rPr>
+          <w:rFonts w:ascii="Times" w:hAnsi="Times"/>
+        </w:rPr>
+        <w:t>For task two, I made two charts of a similar style and tried to make both to see which I liked better. I was unable to figure out how to make the second one, so the first iteration is what stuck. I felt like these two visuals represented my target tasks very well.</w:t>
+      </w:r>
+    </w:p>
+    <w:p>
+      <w:pPr>
+        <w:rPr>
+          <w:rFonts w:ascii="Times" w:hAnsi="Times"/>
+          <w:b/>
+        </w:rPr>
+      </w:pPr>
+    </w:p>
+    <w:p>
+      <w:pPr>
+        <w:rPr>
+          <w:rFonts w:ascii="Times" w:hAnsi="Times"/>
+          <w:b/>
+        </w:rPr>
+      </w:pPr>
+    </w:p>
+    <w:p>
+      <w:pPr>
+        <w:rPr>
+          <w:rFonts w:ascii="Times" w:hAnsi="Times"/>
+          <w:b/>
+        </w:rPr>
+      </w:pPr>
+    </w:p>
+    <w:p>
+      <w:pPr>
+        <w:rPr>
+          <w:rFonts w:ascii="Times" w:hAnsi="Times"/>
+          <w:b/>
+        </w:rPr>
+      </w:pPr>
+    </w:p>
+    <w:p>
+      <w:pPr>
+        <w:rPr>
+          <w:rFonts w:ascii="Times" w:hAnsi="Times"/>
+          <w:b/>
+        </w:rPr>
+      </w:pPr>
+    </w:p>
+    <w:p>
+      <w:pPr>
+        <w:rPr>
+          <w:rFonts w:ascii="Times" w:hAnsi="Times"/>
+          <w:b/>
+        </w:rPr>
+      </w:pPr>
+    </w:p>
+    <w:p>
+      <w:pPr>
+        <w:rPr>
+          <w:rFonts w:ascii="Times" w:hAnsi="Times"/>
+          <w:b/>
+        </w:rPr>
+      </w:pPr>
+    </w:p>
+    <w:p>
+      <w:pPr>
+        <w:rPr>
+          <w:rFonts w:ascii="Times" w:hAnsi="Times"/>
+          <w:b/>
+        </w:rPr>
+      </w:pPr>
+    </w:p>
+    <w:p>
+      <w:pPr>
+        <w:rPr>
+          <w:rFonts w:ascii="Times" w:hAnsi="Times"/>
+          <w:b/>
+        </w:rPr>
+      </w:pPr>
+    </w:p>
+    <w:p>
+      <w:pPr>
+        <w:rPr>
+          <w:rFonts w:ascii="Times" w:hAnsi="Times"/>
+          <w:b/>
+        </w:rPr>
+      </w:pPr>
+    </w:p>
+    <w:p>
+      <w:pPr>
+        <w:rPr>
+          <w:rFonts w:ascii="Times" w:hAnsi="Times"/>
+          <w:b/>
+        </w:rPr>
+      </w:pPr>
+    </w:p>
+    <w:p>
+      <w:pPr>
+        <w:rPr>
+          <w:rFonts w:ascii="Times" w:hAnsi="Times"/>
+          <w:b/>
+        </w:rPr>
+      </w:pPr>
+    </w:p>
+    <w:p>
+      <w:pPr>
+        <w:rPr>
+          <w:rFonts w:ascii="Times" w:hAnsi="Times"/>
+          <w:b/>
+        </w:rPr>
+      </w:pPr>
+    </w:p>
+    <w:p>
+      <w:pPr>
+        <w:rPr>
+          <w:rFonts w:ascii="Times" w:hAnsi="Times"/>
+          <w:b/>
+        </w:rPr>
+      </w:pPr>
+    </w:p>
+    <w:p>
+      <w:pPr>
+        <w:rPr>
+          <w:rFonts w:ascii="Times" w:hAnsi="Times"/>
+          <w:b/>
+        </w:rPr>
+      </w:pPr>
+    </w:p>
+    <w:p>
+      <w:pPr>
+        <w:rPr>
+          <w:rFonts w:ascii="Times" w:hAnsi="Times"/>
+          <w:b/>
+        </w:rPr>
+      </w:pPr>
+    </w:p>
+    <w:p>
+      <w:pPr>
+        <w:rPr>
+          <w:rFonts w:ascii="Times" w:hAnsi="Times"/>
+          <w:b/>
+        </w:rPr>
+      </w:pPr>
+    </w:p>
+    <w:p>
+      <w:pPr>
+        <w:rPr>
+          <w:rFonts w:ascii="Times" w:hAnsi="Times"/>
+          <w:b/>
+        </w:rPr>
+      </w:pPr>
+    </w:p>
+    <w:p>
+      <w:pPr>
+        <w:pStyle w:val="ListParagraph"/>
+        <w:numPr>
+          <w:ilvl w:val="0"/>
+          <w:numId w:val="3"/>
+        </w:numPr>
         <w:rPr>
           <w:rFonts w:ascii="Times" w:hAnsi="Times"/>
           <w:b/>
@@ -1172,8 +1285,22 @@
           <w:b/>
         </w:rPr>
       </w:pPr>
-      <w:bookmarkStart w:id="0" w:name="_GoBack"/>
-      <w:bookmarkEnd w:id="0"/>
+    </w:p>
+    <w:p>
+      <w:pPr>
+        <w:rPr>
+          <w:rFonts w:ascii="Times" w:hAnsi="Times"/>
+          <w:b/>
+        </w:rPr>
+      </w:pPr>
+    </w:p>
+    <w:p>
+      <w:pPr>
+        <w:rPr>
+          <w:rFonts w:ascii="Times" w:hAnsi="Times"/>
+          <w:b/>
+        </w:rPr>
+      </w:pPr>
       <w:r>
         <w:rPr>
           <w:rFonts w:ascii="Times" w:hAnsi="Times"/>
@@ -1184,10 +1311,10 @@
           <wp:anchor distT="0" distB="0" distL="114300" distR="114300" simplePos="0" relativeHeight="251662336" behindDoc="0" locked="0" layoutInCell="1" allowOverlap="1">
             <wp:simplePos x="0" y="0"/>
             <wp:positionH relativeFrom="column">
-              <wp:posOffset>466090</wp:posOffset>
+              <wp:posOffset>720090</wp:posOffset>
             </wp:positionH>
             <wp:positionV relativeFrom="page">
-              <wp:posOffset>1760220</wp:posOffset>
+              <wp:posOffset>1996652</wp:posOffset>
             </wp:positionV>
             <wp:extent cx="5080635" cy="5045710"/>
             <wp:effectExtent l="0" t="0" r="0" b="0"/>
@@ -1204,13 +1331,13 @@
                     <pic:cNvPicPr/>
                   </pic:nvPicPr>
                   <pic:blipFill>
-                    <a:blip r:embed="rId10">
+                    <a:blip r:embed="rId11">
                       <a:extLst>
                         <a:ext uri="{28A0092B-C50C-407E-A947-70E740481C1C}">
                           <a14:useLocalDpi xmlns:a14="http://schemas.microsoft.com/office/drawing/2010/main" val="0"/>
                         </a:ext>
                         <a:ext uri="{96DAC541-7B7A-43D3-8B79-37D633B846F1}">
-                          <asvg:svgBlip xmlns:asvg="http://schemas.microsoft.com/office/drawing/2016/SVG/main" r:embed="rId11"/>
+                          <asvg:svgBlip xmlns:asvg="http://schemas.microsoft.com/office/drawing/2016/SVG/main" r:embed="rId12"/>
                         </a:ext>
                       </a:extLst>
                     </a:blip>
@@ -1240,6 +1367,462 @@
         </w:drawing>
       </w:r>
     </w:p>
+    <w:p>
+      <w:pPr>
+        <w:rPr>
+          <w:rFonts w:ascii="Times" w:hAnsi="Times"/>
+          <w:b/>
+        </w:rPr>
+      </w:pPr>
+    </w:p>
+    <w:p>
+      <w:pPr>
+        <w:rPr>
+          <w:rFonts w:ascii="Times" w:hAnsi="Times"/>
+          <w:b/>
+        </w:rPr>
+      </w:pPr>
+    </w:p>
+    <w:p>
+      <w:pPr>
+        <w:rPr>
+          <w:rFonts w:ascii="Times" w:hAnsi="Times"/>
+        </w:rPr>
+      </w:pPr>
+      <w:r>
+        <w:rPr>
+          <w:rFonts w:ascii="Times" w:hAnsi="Times"/>
+        </w:rPr>
+        <w:t>The solution to task one is shown above.</w:t>
+      </w:r>
+      <w:r>
+        <w:rPr>
+          <w:rFonts w:ascii="Times" w:hAnsi="Times"/>
+        </w:rPr>
+        <w:t xml:space="preserve"> I implemented this using Altair in </w:t>
+      </w:r>
+      <w:proofErr w:type="spellStart"/>
+      <w:r>
+        <w:rPr>
+          <w:rFonts w:ascii="Times" w:hAnsi="Times"/>
+        </w:rPr>
+        <w:t>Jupyter</w:t>
+      </w:r>
+      <w:proofErr w:type="spellEnd"/>
+      <w:r>
+        <w:rPr>
+          <w:rFonts w:ascii="Times" w:hAnsi="Times"/>
+        </w:rPr>
+        <w:t xml:space="preserve"> Notebooks. My first iteration of this was a bar chart for each singular episode. I wanted to do each season instead so I found the sum of views for each season and plotted that as a line graph. Line graphs usually indicate a trend over time, and since seasons air over time, I figured this was a good way to show viewership over time.</w:t>
+      </w:r>
+    </w:p>
+    <w:p>
+      <w:pPr>
+        <w:rPr>
+          <w:rFonts w:ascii="Times" w:hAnsi="Times"/>
+        </w:rPr>
+      </w:pPr>
+    </w:p>
+    <w:p>
+      <w:pPr>
+        <w:rPr>
+          <w:rFonts w:ascii="Times" w:hAnsi="Times"/>
+        </w:rPr>
+      </w:pPr>
+      <w:r>
+        <w:rPr>
+          <w:rFonts w:ascii="Times" w:hAnsi="Times"/>
+        </w:rPr>
+        <w:t xml:space="preserve">My solution to task two was a bubble chart showing the number of views for each episode where the bubble size depended on the number of votes. If the bubble was higher on the chart that </w:t>
+      </w:r>
+      <w:r>
+        <w:rPr>
+          <w:rFonts w:ascii="Times" w:hAnsi="Times"/>
+        </w:rPr>
+        <w:lastRenderedPageBreak/>
+        <w:t>meant it had more views</w:t>
+      </w:r>
+      <w:r>
+        <w:rPr>
+          <w:rFonts w:ascii="Times" w:hAnsi="Times"/>
+        </w:rPr>
+        <w:t>, and if the bubble way big it meant it had more votes, signifying some sort of correlation between the two.</w:t>
+      </w:r>
+    </w:p>
+    <w:p>
+      <w:pPr>
+        <w:rPr>
+          <w:rFonts w:ascii="Times" w:hAnsi="Times"/>
+        </w:rPr>
+      </w:pPr>
+    </w:p>
+    <w:p>
+      <w:pPr>
+        <w:rPr>
+          <w:rFonts w:ascii="Times" w:hAnsi="Times"/>
+        </w:rPr>
+      </w:pPr>
+      <w:r>
+        <w:rPr>
+          <w:rFonts w:ascii="Times" w:hAnsi="Times"/>
+        </w:rPr>
+        <w:t>These address my core tasks by answering my task questions, which would ultimately let a TV show producer (or whoever is in charge of how long shows air) know how well the show is doing.</w:t>
+      </w:r>
+    </w:p>
+    <w:p>
+      <w:pPr>
+        <w:rPr>
+          <w:rFonts w:ascii="Times" w:hAnsi="Times"/>
+        </w:rPr>
+      </w:pPr>
+    </w:p>
+    <w:p>
+      <w:pPr>
+        <w:rPr>
+          <w:rFonts w:ascii="Times" w:hAnsi="Times"/>
+        </w:rPr>
+      </w:pPr>
+    </w:p>
+    <w:p>
+      <w:pPr>
+        <w:pStyle w:val="ListParagraph"/>
+        <w:rPr>
+          <w:rFonts w:ascii="Times" w:hAnsi="Times"/>
+        </w:rPr>
+      </w:pPr>
+    </w:p>
+    <w:p>
+      <w:pPr>
+        <w:pStyle w:val="ListParagraph"/>
+        <w:numPr>
+          <w:ilvl w:val="0"/>
+          <w:numId w:val="3"/>
+        </w:numPr>
+        <w:rPr>
+          <w:rFonts w:ascii="Times" w:hAnsi="Times"/>
+          <w:b/>
+        </w:rPr>
+      </w:pPr>
+      <w:r>
+        <w:rPr>
+          <w:rFonts w:ascii="Times" w:hAnsi="Times"/>
+          <w:b/>
+        </w:rPr>
+        <w:t>Deploy</w:t>
+      </w:r>
+    </w:p>
+    <w:p>
+      <w:pPr>
+        <w:rPr>
+          <w:rFonts w:ascii="Times" w:hAnsi="Times"/>
+        </w:rPr>
+      </w:pPr>
+    </w:p>
+    <w:p>
+      <w:pPr>
+        <w:pStyle w:val="ListParagraph"/>
+        <w:rPr>
+          <w:rFonts w:ascii="Times" w:hAnsi="Times"/>
+        </w:rPr>
+      </w:pPr>
+      <w:r>
+        <w:rPr>
+          <w:rFonts w:ascii="Times" w:hAnsi="Times"/>
+        </w:rPr>
+        <w:t>I have deployed these visuals to my GitHub page and can be found at this link:</w:t>
+      </w:r>
+    </w:p>
+    <w:p>
+      <w:pPr>
+        <w:pStyle w:val="ListParagraph"/>
+        <w:numPr>
+          <w:ilvl w:val="0"/>
+          <w:numId w:val="6"/>
+        </w:numPr>
+        <w:rPr>
+          <w:rFonts w:ascii="Times" w:hAnsi="Times"/>
+        </w:rPr>
+      </w:pPr>
+      <w:hyperlink r:id="rId13" w:history="1">
+        <w:r>
+          <w:rPr>
+            <w:rStyle w:val="Hyperlink"/>
+            <w:rFonts w:ascii="Times" w:hAnsi="Times"/>
+          </w:rPr>
+          <w:t>https://caseyjpaul.github.io/4602%20Mod%203%20Visuals.html</w:t>
+        </w:r>
+      </w:hyperlink>
+      <w:r>
+        <w:rPr>
+          <w:rFonts w:ascii="Times" w:hAnsi="Times"/>
+        </w:rPr>
+        <w:t xml:space="preserve"> </w:t>
+      </w:r>
+    </w:p>
+    <w:p>
+      <w:pPr>
+        <w:rPr>
+          <w:rFonts w:ascii="Times" w:hAnsi="Times"/>
+          <w:b/>
+        </w:rPr>
+      </w:pPr>
+    </w:p>
+    <w:p>
+      <w:pPr>
+        <w:rPr>
+          <w:rFonts w:ascii="Times" w:hAnsi="Times"/>
+          <w:b/>
+        </w:rPr>
+      </w:pPr>
+    </w:p>
+    <w:p>
+      <w:pPr>
+        <w:pStyle w:val="ListParagraph"/>
+        <w:numPr>
+          <w:ilvl w:val="0"/>
+          <w:numId w:val="3"/>
+        </w:numPr>
+        <w:rPr>
+          <w:rFonts w:ascii="Times" w:hAnsi="Times"/>
+          <w:b/>
+        </w:rPr>
+      </w:pPr>
+      <w:r>
+        <w:rPr>
+          <w:rFonts w:ascii="Times" w:hAnsi="Times"/>
+          <w:b/>
+        </w:rPr>
+        <w:t>Iterate</w:t>
+      </w:r>
+      <w:bookmarkStart w:id="0" w:name="_GoBack"/>
+      <w:bookmarkEnd w:id="0"/>
+    </w:p>
+    <w:p>
+      <w:pPr>
+        <w:rPr>
+          <w:rFonts w:ascii="Times" w:hAnsi="Times"/>
+          <w:b/>
+        </w:rPr>
+      </w:pPr>
+    </w:p>
+    <w:p>
+      <w:pPr>
+        <w:pStyle w:val="ListParagraph"/>
+        <w:numPr>
+          <w:ilvl w:val="1"/>
+          <w:numId w:val="5"/>
+        </w:numPr>
+        <w:rPr>
+          <w:rFonts w:ascii="Times" w:hAnsi="Times"/>
+        </w:rPr>
+      </w:pPr>
+      <w:r>
+        <w:rPr>
+          <w:rFonts w:ascii="Times" w:hAnsi="Times"/>
+        </w:rPr>
+        <w:t>One new task I would conduct now that I have had a chance to investigate my dataset</w:t>
+      </w:r>
+      <w:r>
+        <w:rPr>
+          <w:rFonts w:ascii="Times" w:hAnsi="Times"/>
+        </w:rPr>
+        <w:t xml:space="preserve"> would be to see if the duration of each episode changed over time (seasons) and if this effected viewership and ratings. In order to accommodate this task I would plot the views for each individual season on a separate visualization so each episode could be looked at more granularly. In Altair I could do something like make a visual for each season and display them next to each other, or I could layer them on top of one another.</w:t>
+      </w:r>
+      <w:r>
+        <w:rPr>
+          <w:rFonts w:ascii="Times" w:hAnsi="Times"/>
+        </w:rPr>
+        <w:t xml:space="preserve"> </w:t>
+      </w:r>
+    </w:p>
+    <w:p>
+      <w:pPr>
+        <w:pStyle w:val="ListParagraph"/>
+        <w:numPr>
+          <w:ilvl w:val="1"/>
+          <w:numId w:val="5"/>
+        </w:numPr>
+        <w:rPr>
+          <w:rFonts w:ascii="Times" w:hAnsi="Times"/>
+        </w:rPr>
+      </w:pPr>
+      <w:r>
+        <w:rPr>
+          <w:rFonts w:ascii="Times" w:hAnsi="Times"/>
+        </w:rPr>
+        <w:t>I would also like to compare this to a dataset from Netflix or something that has the viewership of the show now. That would ultimately answer my target problem, however, the show is streamed so frequently and on so many different platforms it is hard to accurately get that data.</w:t>
+      </w:r>
+    </w:p>
+    <w:p>
+      <w:pPr>
+        <w:rPr>
+          <w:rFonts w:ascii="Times" w:hAnsi="Times"/>
+        </w:rPr>
+      </w:pPr>
+    </w:p>
+    <w:p>
+      <w:pPr>
+        <w:rPr>
+          <w:rFonts w:ascii="Times" w:hAnsi="Times"/>
+          <w:b/>
+        </w:rPr>
+      </w:pPr>
+      <w:r>
+        <w:rPr>
+          <w:rFonts w:ascii="Times" w:hAnsi="Times"/>
+          <w:b/>
+        </w:rPr>
+        <w:t>Analysis</w:t>
+      </w:r>
+    </w:p>
+    <w:p>
+      <w:pPr>
+        <w:rPr>
+          <w:rFonts w:ascii="Times" w:hAnsi="Times"/>
+        </w:rPr>
+      </w:pPr>
+    </w:p>
+    <w:p>
+      <w:pPr>
+        <w:pStyle w:val="ListParagraph"/>
+        <w:numPr>
+          <w:ilvl w:val="0"/>
+          <w:numId w:val="3"/>
+        </w:numPr>
+        <w:rPr>
+          <w:rFonts w:ascii="Times" w:hAnsi="Times"/>
+          <w:color w:val="000000" w:themeColor="text1"/>
+        </w:rPr>
+      </w:pPr>
+      <w:r>
+        <w:rPr>
+          <w:rFonts w:ascii="Times" w:hAnsi="Times"/>
+        </w:rPr>
+        <w:t xml:space="preserve">My solution tells me a lot about my target problem. My target problem </w:t>
+      </w:r>
+      <w:r>
+        <w:rPr>
+          <w:rFonts w:ascii="Times" w:hAnsi="Times"/>
+          <w:color w:val="000000" w:themeColor="text1"/>
+        </w:rPr>
+        <w:t xml:space="preserve">was to </w:t>
+      </w:r>
+      <w:r>
+        <w:rPr>
+          <w:rFonts w:ascii="Times" w:eastAsia="Times New Roman" w:hAnsi="Times" w:cs="Arial"/>
+          <w:color w:val="000000" w:themeColor="text1"/>
+          <w:shd w:val="clear" w:color="auto" w:fill="FFFFFF"/>
+        </w:rPr>
+        <w:t xml:space="preserve">see if the show </w:t>
+      </w:r>
+      <w:r>
+        <w:rPr>
+          <w:rFonts w:ascii="Times" w:eastAsia="Times New Roman" w:hAnsi="Times" w:cs="Arial"/>
+          <w:color w:val="000000" w:themeColor="text1"/>
+          <w:shd w:val="clear" w:color="auto" w:fill="FFFFFF"/>
+        </w:rPr>
+        <w:t xml:space="preserve">The Office </w:t>
+      </w:r>
+      <w:r>
+        <w:rPr>
+          <w:rFonts w:ascii="Times" w:eastAsia="Times New Roman" w:hAnsi="Times" w:cs="Arial"/>
+          <w:color w:val="000000" w:themeColor="text1"/>
+          <w:shd w:val="clear" w:color="auto" w:fill="FFFFFF"/>
+        </w:rPr>
+        <w:t>was as popular and great as people think it is nowadays.</w:t>
+      </w:r>
+      <w:r>
+        <w:rPr>
+          <w:rFonts w:ascii="Times" w:eastAsia="Times New Roman" w:hAnsi="Times" w:cs="Arial"/>
+          <w:color w:val="000000" w:themeColor="text1"/>
+          <w:shd w:val="clear" w:color="auto" w:fill="FFFFFF"/>
+        </w:rPr>
+        <w:t xml:space="preserve"> Based on the visualizations, The Office did in fact get millions of views and was very popular when it first aired. Like most shows, it took a bit to get to its highest viewership number and then slowly decreased from there. One thing to note about the amount of votes the show got compared to its viewers was that there was a huge difference and did not often correlate with one another. This could be be</w:t>
+      </w:r>
+      <w:r>
+        <w:rPr>
+          <w:rFonts w:ascii="Times" w:eastAsia="Times New Roman" w:hAnsi="Times" w:cs="Arial"/>
+          <w:color w:val="000000" w:themeColor="text1"/>
+          <w:shd w:val="clear" w:color="auto" w:fill="FFFFFF"/>
+        </w:rPr>
+        <w:t>cause</w:t>
+      </w:r>
+      <w:r>
+        <w:rPr>
+          <w:rFonts w:ascii="Times" w:eastAsia="Times New Roman" w:hAnsi="Times" w:cs="Arial"/>
+          <w:color w:val="000000" w:themeColor="text1"/>
+          <w:shd w:val="clear" w:color="auto" w:fill="FFFFFF"/>
+        </w:rPr>
+        <w:t xml:space="preserve"> if people did not feel strongly about a specific episode they may not have given the show a rating vote.</w:t>
+      </w:r>
+    </w:p>
+    <w:p>
+      <w:pPr>
+        <w:pStyle w:val="ListParagraph"/>
+        <w:numPr>
+          <w:ilvl w:val="0"/>
+          <w:numId w:val="3"/>
+        </w:numPr>
+        <w:rPr>
+          <w:rFonts w:ascii="Times" w:hAnsi="Times"/>
+          <w:color w:val="000000" w:themeColor="text1"/>
+        </w:rPr>
+      </w:pPr>
+      <w:r>
+        <w:rPr>
+          <w:rFonts w:ascii="Times" w:hAnsi="Times"/>
+        </w:rPr>
+        <w:t>My solution tells me there are many ways to go about designing visualizations for this problem but it may be hard given that not all of the data is out there.</w:t>
+      </w:r>
+      <w:r>
+        <w:rPr>
+          <w:rFonts w:ascii="Times" w:hAnsi="Times"/>
+        </w:rPr>
+        <w:t xml:space="preserve"> I think visuals are a great way to solve my target problem because one could analyze numbers all day, however, looking at a visualization answers the problem at a glance and gives the audience an answer in a matter of seconds.</w:t>
+      </w:r>
+    </w:p>
+    <w:p>
+      <w:pPr>
+        <w:rPr>
+          <w:rFonts w:ascii="Times" w:hAnsi="Times"/>
+          <w:b/>
+          <w:color w:val="000000" w:themeColor="text1"/>
+        </w:rPr>
+      </w:pPr>
+    </w:p>
+    <w:p>
+      <w:pPr>
+        <w:rPr>
+          <w:rFonts w:ascii="Times" w:hAnsi="Times"/>
+          <w:b/>
+          <w:color w:val="000000" w:themeColor="text1"/>
+        </w:rPr>
+      </w:pPr>
+    </w:p>
+    <w:p>
+      <w:pPr>
+        <w:rPr>
+          <w:rFonts w:ascii="Times" w:hAnsi="Times"/>
+          <w:b/>
+        </w:rPr>
+      </w:pPr>
+    </w:p>
+    <w:p>
+      <w:pPr>
+        <w:rPr>
+          <w:rFonts w:ascii="Times" w:hAnsi="Times"/>
+          <w:b/>
+        </w:rPr>
+      </w:pPr>
+    </w:p>
+    <w:p>
+      <w:pPr>
+        <w:rPr>
+          <w:rFonts w:ascii="Times" w:hAnsi="Times"/>
+          <w:b/>
+        </w:rPr>
+      </w:pPr>
+    </w:p>
     <w:sectPr>
       <w:pgSz w:w="12240" w:h="15840"/>
       <w:pgMar w:top="1440" w:right="1440" w:bottom="1440" w:left="1440" w:header="720" w:footer="720" w:gutter="0"/>
@@ -1253,6 +1836,119 @@
 <file path=word/numbering.xml><?xml version="1.0" encoding="utf-8"?>
 <w:numbering xmlns:wpc="http://schemas.microsoft.com/office/word/2010/wordprocessingCanvas" xmlns:cx="http://schemas.microsoft.com/office/drawing/2014/chartex" xmlns:cx1="http://schemas.microsoft.com/office/drawing/2015/9/8/chartex" xmlns:cx2="http://schemas.microsoft.com/office/drawing/2015/10/21/chartex" xmlns:cx3="http://schemas.microsoft.com/office/drawing/2016/5/9/chartex" xmlns:cx4="http://schemas.microsoft.com/office/drawing/2016/5/10/chartex" xmlns:cx5="http://schemas.microsoft.com/office/drawing/2016/5/11/chartex" xmlns:cx6="http://schemas.microsoft.com/office/drawing/2016/5/12/chartex" xmlns:cx7="http://schemas.microsoft.com/office/drawing/2016/5/13/chartex" xmlns:cx8="http://schemas.microsoft.com/office/drawing/2016/5/14/chartex" xmlns:mc="http://schemas.openxmlformats.org/markup-compatibility/2006" xmlns:aink="http://schemas.microsoft.com/office/drawing/2016/ink" xmlns:am3d="http://schemas.microsoft.com/office/drawing/2017/model3d" xmlns:o="urn:schemas-microsoft-com:office:office" xmlns:r="http://schemas.openxmlformats.org/officeDocument/2006/relationships" xmlns:m="http://schemas.openxmlformats.org/officeDocument/2006/math" xmlns:v="urn:schemas-microsoft-com:vml" xmlns:wp14="http://schemas.microsoft.com/office/word/2010/wordprocessingDrawing" xmlns:wp="http://schemas.openxmlformats.org/drawingml/2006/wordprocessingDrawing" xmlns:w10="urn:schemas-microsoft-com:office:word" xmlns:w="http://schemas.openxmlformats.org/wordprocessingml/2006/main" xmlns:w14="http://schemas.microsoft.com/office/word/2010/wordml" xmlns:w15="http://schemas.microsoft.com/office/word/2012/wordml" xmlns:w16cid="http://schemas.microsoft.com/office/word/2016/wordml/cid" xmlns:w16se="http://schemas.microsoft.com/office/word/2015/wordml/symex" xmlns:wpg="http://schemas.microsoft.com/office/word/2010/wordprocessingGroup" xmlns:wpi="http://schemas.microsoft.com/office/word/2010/wordprocessingInk" xmlns:wne="http://schemas.microsoft.com/office/word/2006/wordml" xmlns:wps="http://schemas.microsoft.com/office/word/2010/wordprocessingShape" mc:Ignorable="w14 w15 w16se w16cid wp14">
   <w:abstractNum w:abstractNumId="0" w15:restartNumberingAfterBreak="0">
+    <w:nsid w:val="007E00CC"/>
+    <w:multiLevelType w:val="hybridMultilevel"/>
+    <w:tmpl w:val="70529222"/>
+    <w:lvl w:ilvl="0" w:tplc="04090001">
+      <w:start w:val="1"/>
+      <w:numFmt w:val="bullet"/>
+      <w:lvlText w:val=""/>
+      <w:lvlJc w:val="left"/>
+      <w:pPr>
+        <w:ind w:left="1440" w:hanging="360"/>
+      </w:pPr>
+      <w:rPr>
+        <w:rFonts w:ascii="Symbol" w:hAnsi="Symbol" w:hint="default"/>
+      </w:rPr>
+    </w:lvl>
+    <w:lvl w:ilvl="1" w:tplc="04090003" w:tentative="1">
+      <w:start w:val="1"/>
+      <w:numFmt w:val="bullet"/>
+      <w:lvlText w:val="o"/>
+      <w:lvlJc w:val="left"/>
+      <w:pPr>
+        <w:ind w:left="2160" w:hanging="360"/>
+      </w:pPr>
+      <w:rPr>
+        <w:rFonts w:ascii="Courier New" w:hAnsi="Courier New" w:cs="Courier New" w:hint="default"/>
+      </w:rPr>
+    </w:lvl>
+    <w:lvl w:ilvl="2" w:tplc="04090005" w:tentative="1">
+      <w:start w:val="1"/>
+      <w:numFmt w:val="bullet"/>
+      <w:lvlText w:val=""/>
+      <w:lvlJc w:val="left"/>
+      <w:pPr>
+        <w:ind w:left="2880" w:hanging="360"/>
+      </w:pPr>
+      <w:rPr>
+        <w:rFonts w:ascii="Wingdings" w:hAnsi="Wingdings" w:hint="default"/>
+      </w:rPr>
+    </w:lvl>
+    <w:lvl w:ilvl="3" w:tplc="04090001" w:tentative="1">
+      <w:start w:val="1"/>
+      <w:numFmt w:val="bullet"/>
+      <w:lvlText w:val=""/>
+      <w:lvlJc w:val="left"/>
+      <w:pPr>
+        <w:ind w:left="3600" w:hanging="360"/>
+      </w:pPr>
+      <w:rPr>
+        <w:rFonts w:ascii="Symbol" w:hAnsi="Symbol" w:hint="default"/>
+      </w:rPr>
+    </w:lvl>
+    <w:lvl w:ilvl="4" w:tplc="04090003" w:tentative="1">
+      <w:start w:val="1"/>
+      <w:numFmt w:val="bullet"/>
+      <w:lvlText w:val="o"/>
+      <w:lvlJc w:val="left"/>
+      <w:pPr>
+        <w:ind w:left="4320" w:hanging="360"/>
+      </w:pPr>
+      <w:rPr>
+        <w:rFonts w:ascii="Courier New" w:hAnsi="Courier New" w:cs="Courier New" w:hint="default"/>
+      </w:rPr>
+    </w:lvl>
+    <w:lvl w:ilvl="5" w:tplc="04090005" w:tentative="1">
+      <w:start w:val="1"/>
+      <w:numFmt w:val="bullet"/>
+      <w:lvlText w:val=""/>
+      <w:lvlJc w:val="left"/>
+      <w:pPr>
+        <w:ind w:left="5040" w:hanging="360"/>
+      </w:pPr>
+      <w:rPr>
+        <w:rFonts w:ascii="Wingdings" w:hAnsi="Wingdings" w:hint="default"/>
+      </w:rPr>
+    </w:lvl>
+    <w:lvl w:ilvl="6" w:tplc="04090001" w:tentative="1">
+      <w:start w:val="1"/>
+      <w:numFmt w:val="bullet"/>
+      <w:lvlText w:val=""/>
+      <w:lvlJc w:val="left"/>
+      <w:pPr>
+        <w:ind w:left="5760" w:hanging="360"/>
+      </w:pPr>
+      <w:rPr>
+        <w:rFonts w:ascii="Symbol" w:hAnsi="Symbol" w:hint="default"/>
+      </w:rPr>
+    </w:lvl>
+    <w:lvl w:ilvl="7" w:tplc="04090003" w:tentative="1">
+      <w:start w:val="1"/>
+      <w:numFmt w:val="bullet"/>
+      <w:lvlText w:val="o"/>
+      <w:lvlJc w:val="left"/>
+      <w:pPr>
+        <w:ind w:left="6480" w:hanging="360"/>
+      </w:pPr>
+      <w:rPr>
+        <w:rFonts w:ascii="Courier New" w:hAnsi="Courier New" w:cs="Courier New" w:hint="default"/>
+      </w:rPr>
+    </w:lvl>
+    <w:lvl w:ilvl="8" w:tplc="04090005" w:tentative="1">
+      <w:start w:val="1"/>
+      <w:numFmt w:val="bullet"/>
+      <w:lvlText w:val=""/>
+      <w:lvlJc w:val="left"/>
+      <w:pPr>
+        <w:ind w:left="7200" w:hanging="360"/>
+      </w:pPr>
+      <w:rPr>
+        <w:rFonts w:ascii="Wingdings" w:hAnsi="Wingdings" w:hint="default"/>
+      </w:rPr>
+    </w:lvl>
+  </w:abstractNum>
+  <w:abstractNum w:abstractNumId="1" w15:restartNumberingAfterBreak="0">
     <w:nsid w:val="15A752CE"/>
     <w:multiLevelType w:val="multilevel"/>
     <w:tmpl w:val="E4E60776"/>
@@ -1263,9 +1959,9 @@
       <w:lvlJc w:val="left"/>
       <w:pPr>
         <w:tabs>
-          <w:tab w:val="num" w:pos="720"/>
+          <w:tab w:val="num" w:pos="1080"/>
         </w:tabs>
-        <w:ind w:left="720" w:hanging="360"/>
+        <w:ind w:left="1080" w:hanging="360"/>
       </w:pPr>
       <w:rPr>
         <w:rFonts w:ascii="Symbol" w:hAnsi="Symbol" w:hint="default"/>
@@ -1279,9 +1975,9 @@
       <w:lvlJc w:val="left"/>
       <w:pPr>
         <w:tabs>
-          <w:tab w:val="num" w:pos="1440"/>
+          <w:tab w:val="num" w:pos="1800"/>
         </w:tabs>
-        <w:ind w:left="1440" w:hanging="360"/>
+        <w:ind w:left="1800" w:hanging="360"/>
       </w:pPr>
       <w:rPr>
         <w:rFonts w:ascii="Courier New" w:hAnsi="Courier New" w:hint="default"/>
@@ -1295,9 +1991,9 @@
       <w:lvlJc w:val="left"/>
       <w:pPr>
         <w:tabs>
-          <w:tab w:val="num" w:pos="2160"/>
+          <w:tab w:val="num" w:pos="2520"/>
         </w:tabs>
-        <w:ind w:left="2160" w:hanging="360"/>
+        <w:ind w:left="2520" w:hanging="360"/>
       </w:pPr>
       <w:rPr>
         <w:rFonts w:ascii="Wingdings" w:hAnsi="Wingdings" w:hint="default"/>
@@ -1311,9 +2007,9 @@
       <w:lvlJc w:val="left"/>
       <w:pPr>
         <w:tabs>
-          <w:tab w:val="num" w:pos="2880"/>
+          <w:tab w:val="num" w:pos="3240"/>
         </w:tabs>
-        <w:ind w:left="2880" w:hanging="360"/>
+        <w:ind w:left="3240" w:hanging="360"/>
       </w:pPr>
       <w:rPr>
         <w:rFonts w:ascii="Wingdings" w:hAnsi="Wingdings" w:hint="default"/>
@@ -1327,9 +2023,9 @@
       <w:lvlJc w:val="left"/>
       <w:pPr>
         <w:tabs>
-          <w:tab w:val="num" w:pos="3600"/>
+          <w:tab w:val="num" w:pos="3960"/>
         </w:tabs>
-        <w:ind w:left="3600" w:hanging="360"/>
+        <w:ind w:left="3960" w:hanging="360"/>
       </w:pPr>
       <w:rPr>
         <w:rFonts w:ascii="Wingdings" w:hAnsi="Wingdings" w:hint="default"/>
@@ -1343,9 +2039,9 @@
       <w:lvlJc w:val="left"/>
       <w:pPr>
         <w:tabs>
-          <w:tab w:val="num" w:pos="4320"/>
+          <w:tab w:val="num" w:pos="4680"/>
         </w:tabs>
-        <w:ind w:left="4320" w:hanging="360"/>
+        <w:ind w:left="4680" w:hanging="360"/>
       </w:pPr>
       <w:rPr>
         <w:rFonts w:ascii="Wingdings" w:hAnsi="Wingdings" w:hint="default"/>
@@ -1359,9 +2055,9 @@
       <w:lvlJc w:val="left"/>
       <w:pPr>
         <w:tabs>
-          <w:tab w:val="num" w:pos="5040"/>
+          <w:tab w:val="num" w:pos="5400"/>
         </w:tabs>
-        <w:ind w:left="5040" w:hanging="360"/>
+        <w:ind w:left="5400" w:hanging="360"/>
       </w:pPr>
       <w:rPr>
         <w:rFonts w:ascii="Wingdings" w:hAnsi="Wingdings" w:hint="default"/>
@@ -1375,9 +2071,9 @@
       <w:lvlJc w:val="left"/>
       <w:pPr>
         <w:tabs>
-          <w:tab w:val="num" w:pos="5760"/>
+          <w:tab w:val="num" w:pos="6120"/>
         </w:tabs>
-        <w:ind w:left="5760" w:hanging="360"/>
+        <w:ind w:left="6120" w:hanging="360"/>
       </w:pPr>
       <w:rPr>
         <w:rFonts w:ascii="Wingdings" w:hAnsi="Wingdings" w:hint="default"/>
@@ -1391,9 +2087,9 @@
       <w:lvlJc w:val="left"/>
       <w:pPr>
         <w:tabs>
-          <w:tab w:val="num" w:pos="6480"/>
+          <w:tab w:val="num" w:pos="6840"/>
         </w:tabs>
-        <w:ind w:left="6480" w:hanging="360"/>
+        <w:ind w:left="6840" w:hanging="360"/>
       </w:pPr>
       <w:rPr>
         <w:rFonts w:ascii="Wingdings" w:hAnsi="Wingdings" w:hint="default"/>
@@ -1401,7 +2097,233 @@
       </w:rPr>
     </w:lvl>
   </w:abstractNum>
-  <w:abstractNum w:abstractNumId="1" w15:restartNumberingAfterBreak="0">
+  <w:abstractNum w:abstractNumId="2" w15:restartNumberingAfterBreak="0">
+    <w:nsid w:val="2C021185"/>
+    <w:multiLevelType w:val="hybridMultilevel"/>
+    <w:tmpl w:val="AA506DCA"/>
+    <w:lvl w:ilvl="0" w:tplc="04090001">
+      <w:start w:val="1"/>
+      <w:numFmt w:val="bullet"/>
+      <w:lvlText w:val=""/>
+      <w:lvlJc w:val="left"/>
+      <w:pPr>
+        <w:ind w:left="1440" w:hanging="360"/>
+      </w:pPr>
+      <w:rPr>
+        <w:rFonts w:ascii="Symbol" w:hAnsi="Symbol" w:hint="default"/>
+      </w:rPr>
+    </w:lvl>
+    <w:lvl w:ilvl="1" w:tplc="04090003" w:tentative="1">
+      <w:start w:val="1"/>
+      <w:numFmt w:val="bullet"/>
+      <w:lvlText w:val="o"/>
+      <w:lvlJc w:val="left"/>
+      <w:pPr>
+        <w:ind w:left="2160" w:hanging="360"/>
+      </w:pPr>
+      <w:rPr>
+        <w:rFonts w:ascii="Courier New" w:hAnsi="Courier New" w:cs="Courier New" w:hint="default"/>
+      </w:rPr>
+    </w:lvl>
+    <w:lvl w:ilvl="2" w:tplc="04090005" w:tentative="1">
+      <w:start w:val="1"/>
+      <w:numFmt w:val="bullet"/>
+      <w:lvlText w:val=""/>
+      <w:lvlJc w:val="left"/>
+      <w:pPr>
+        <w:ind w:left="2880" w:hanging="360"/>
+      </w:pPr>
+      <w:rPr>
+        <w:rFonts w:ascii="Wingdings" w:hAnsi="Wingdings" w:hint="default"/>
+      </w:rPr>
+    </w:lvl>
+    <w:lvl w:ilvl="3" w:tplc="04090001" w:tentative="1">
+      <w:start w:val="1"/>
+      <w:numFmt w:val="bullet"/>
+      <w:lvlText w:val=""/>
+      <w:lvlJc w:val="left"/>
+      <w:pPr>
+        <w:ind w:left="3600" w:hanging="360"/>
+      </w:pPr>
+      <w:rPr>
+        <w:rFonts w:ascii="Symbol" w:hAnsi="Symbol" w:hint="default"/>
+      </w:rPr>
+    </w:lvl>
+    <w:lvl w:ilvl="4" w:tplc="04090003" w:tentative="1">
+      <w:start w:val="1"/>
+      <w:numFmt w:val="bullet"/>
+      <w:lvlText w:val="o"/>
+      <w:lvlJc w:val="left"/>
+      <w:pPr>
+        <w:ind w:left="4320" w:hanging="360"/>
+      </w:pPr>
+      <w:rPr>
+        <w:rFonts w:ascii="Courier New" w:hAnsi="Courier New" w:cs="Courier New" w:hint="default"/>
+      </w:rPr>
+    </w:lvl>
+    <w:lvl w:ilvl="5" w:tplc="04090005" w:tentative="1">
+      <w:start w:val="1"/>
+      <w:numFmt w:val="bullet"/>
+      <w:lvlText w:val=""/>
+      <w:lvlJc w:val="left"/>
+      <w:pPr>
+        <w:ind w:left="5040" w:hanging="360"/>
+      </w:pPr>
+      <w:rPr>
+        <w:rFonts w:ascii="Wingdings" w:hAnsi="Wingdings" w:hint="default"/>
+      </w:rPr>
+    </w:lvl>
+    <w:lvl w:ilvl="6" w:tplc="04090001" w:tentative="1">
+      <w:start w:val="1"/>
+      <w:numFmt w:val="bullet"/>
+      <w:lvlText w:val=""/>
+      <w:lvlJc w:val="left"/>
+      <w:pPr>
+        <w:ind w:left="5760" w:hanging="360"/>
+      </w:pPr>
+      <w:rPr>
+        <w:rFonts w:ascii="Symbol" w:hAnsi="Symbol" w:hint="default"/>
+      </w:rPr>
+    </w:lvl>
+    <w:lvl w:ilvl="7" w:tplc="04090003" w:tentative="1">
+      <w:start w:val="1"/>
+      <w:numFmt w:val="bullet"/>
+      <w:lvlText w:val="o"/>
+      <w:lvlJc w:val="left"/>
+      <w:pPr>
+        <w:ind w:left="6480" w:hanging="360"/>
+      </w:pPr>
+      <w:rPr>
+        <w:rFonts w:ascii="Courier New" w:hAnsi="Courier New" w:cs="Courier New" w:hint="default"/>
+      </w:rPr>
+    </w:lvl>
+    <w:lvl w:ilvl="8" w:tplc="04090005" w:tentative="1">
+      <w:start w:val="1"/>
+      <w:numFmt w:val="bullet"/>
+      <w:lvlText w:val=""/>
+      <w:lvlJc w:val="left"/>
+      <w:pPr>
+        <w:ind w:left="7200" w:hanging="360"/>
+      </w:pPr>
+      <w:rPr>
+        <w:rFonts w:ascii="Wingdings" w:hAnsi="Wingdings" w:hint="default"/>
+      </w:rPr>
+    </w:lvl>
+  </w:abstractNum>
+  <w:abstractNum w:abstractNumId="3" w15:restartNumberingAfterBreak="0">
+    <w:nsid w:val="2FCD0F01"/>
+    <w:multiLevelType w:val="hybridMultilevel"/>
+    <w:tmpl w:val="9954D510"/>
+    <w:lvl w:ilvl="0" w:tplc="04090001">
+      <w:start w:val="1"/>
+      <w:numFmt w:val="bullet"/>
+      <w:lvlText w:val=""/>
+      <w:lvlJc w:val="left"/>
+      <w:pPr>
+        <w:ind w:left="720" w:hanging="360"/>
+      </w:pPr>
+      <w:rPr>
+        <w:rFonts w:ascii="Symbol" w:hAnsi="Symbol" w:hint="default"/>
+      </w:rPr>
+    </w:lvl>
+    <w:lvl w:ilvl="1" w:tplc="04090003">
+      <w:start w:val="1"/>
+      <w:numFmt w:val="bullet"/>
+      <w:lvlText w:val="o"/>
+      <w:lvlJc w:val="left"/>
+      <w:pPr>
+        <w:ind w:left="1440" w:hanging="360"/>
+      </w:pPr>
+      <w:rPr>
+        <w:rFonts w:ascii="Courier New" w:hAnsi="Courier New" w:cs="Courier New" w:hint="default"/>
+      </w:rPr>
+    </w:lvl>
+    <w:lvl w:ilvl="2" w:tplc="04090005" w:tentative="1">
+      <w:start w:val="1"/>
+      <w:numFmt w:val="bullet"/>
+      <w:lvlText w:val=""/>
+      <w:lvlJc w:val="left"/>
+      <w:pPr>
+        <w:ind w:left="2160" w:hanging="360"/>
+      </w:pPr>
+      <w:rPr>
+        <w:rFonts w:ascii="Wingdings" w:hAnsi="Wingdings" w:hint="default"/>
+      </w:rPr>
+    </w:lvl>
+    <w:lvl w:ilvl="3" w:tplc="04090001" w:tentative="1">
+      <w:start w:val="1"/>
+      <w:numFmt w:val="bullet"/>
+      <w:lvlText w:val=""/>
+      <w:lvlJc w:val="left"/>
+      <w:pPr>
+        <w:ind w:left="2880" w:hanging="360"/>
+      </w:pPr>
+      <w:rPr>
+        <w:rFonts w:ascii="Symbol" w:hAnsi="Symbol" w:hint="default"/>
+      </w:rPr>
+    </w:lvl>
+    <w:lvl w:ilvl="4" w:tplc="04090003" w:tentative="1">
+      <w:start w:val="1"/>
+      <w:numFmt w:val="bullet"/>
+      <w:lvlText w:val="o"/>
+      <w:lvlJc w:val="left"/>
+      <w:pPr>
+        <w:ind w:left="3600" w:hanging="360"/>
+      </w:pPr>
+      <w:rPr>
+        <w:rFonts w:ascii="Courier New" w:hAnsi="Courier New" w:cs="Courier New" w:hint="default"/>
+      </w:rPr>
+    </w:lvl>
+    <w:lvl w:ilvl="5" w:tplc="04090005" w:tentative="1">
+      <w:start w:val="1"/>
+      <w:numFmt w:val="bullet"/>
+      <w:lvlText w:val=""/>
+      <w:lvlJc w:val="left"/>
+      <w:pPr>
+        <w:ind w:left="4320" w:hanging="360"/>
+      </w:pPr>
+      <w:rPr>
+        <w:rFonts w:ascii="Wingdings" w:hAnsi="Wingdings" w:hint="default"/>
+      </w:rPr>
+    </w:lvl>
+    <w:lvl w:ilvl="6" w:tplc="04090001" w:tentative="1">
+      <w:start w:val="1"/>
+      <w:numFmt w:val="bullet"/>
+      <w:lvlText w:val=""/>
+      <w:lvlJc w:val="left"/>
+      <w:pPr>
+        <w:ind w:left="5040" w:hanging="360"/>
+      </w:pPr>
+      <w:rPr>
+        <w:rFonts w:ascii="Symbol" w:hAnsi="Symbol" w:hint="default"/>
+      </w:rPr>
+    </w:lvl>
+    <w:lvl w:ilvl="7" w:tplc="04090003" w:tentative="1">
+      <w:start w:val="1"/>
+      <w:numFmt w:val="bullet"/>
+      <w:lvlText w:val="o"/>
+      <w:lvlJc w:val="left"/>
+      <w:pPr>
+        <w:ind w:left="5760" w:hanging="360"/>
+      </w:pPr>
+      <w:rPr>
+        <w:rFonts w:ascii="Courier New" w:hAnsi="Courier New" w:cs="Courier New" w:hint="default"/>
+      </w:rPr>
+    </w:lvl>
+    <w:lvl w:ilvl="8" w:tplc="04090005" w:tentative="1">
+      <w:start w:val="1"/>
+      <w:numFmt w:val="bullet"/>
+      <w:lvlText w:val=""/>
+      <w:lvlJc w:val="left"/>
+      <w:pPr>
+        <w:ind w:left="6480" w:hanging="360"/>
+      </w:pPr>
+      <w:rPr>
+        <w:rFonts w:ascii="Wingdings" w:hAnsi="Wingdings" w:hint="default"/>
+      </w:rPr>
+    </w:lvl>
+  </w:abstractNum>
+  <w:abstractNum w:abstractNumId="4" w15:restartNumberingAfterBreak="0">
     <w:nsid w:val="545162C5"/>
     <w:multiLevelType w:val="multilevel"/>
     <w:tmpl w:val="C32AB2FE"/>
@@ -1412,9 +2334,9 @@
       <w:lvlJc w:val="left"/>
       <w:pPr>
         <w:tabs>
-          <w:tab w:val="num" w:pos="720"/>
+          <w:tab w:val="num" w:pos="1080"/>
         </w:tabs>
-        <w:ind w:left="720" w:hanging="360"/>
+        <w:ind w:left="1080" w:hanging="360"/>
       </w:pPr>
       <w:rPr>
         <w:rFonts w:ascii="Symbol" w:hAnsi="Symbol" w:hint="default"/>
@@ -1428,9 +2350,9 @@
       <w:lvlJc w:val="left"/>
       <w:pPr>
         <w:tabs>
-          <w:tab w:val="num" w:pos="1440"/>
+          <w:tab w:val="num" w:pos="1800"/>
         </w:tabs>
-        <w:ind w:left="1440" w:hanging="360"/>
+        <w:ind w:left="1800" w:hanging="360"/>
       </w:pPr>
       <w:rPr>
         <w:rFonts w:ascii="Courier New" w:hAnsi="Courier New" w:hint="default"/>
@@ -1444,9 +2366,9 @@
       <w:lvlJc w:val="left"/>
       <w:pPr>
         <w:tabs>
-          <w:tab w:val="num" w:pos="2160"/>
+          <w:tab w:val="num" w:pos="2520"/>
         </w:tabs>
-        <w:ind w:left="2160" w:hanging="360"/>
+        <w:ind w:left="2520" w:hanging="360"/>
       </w:pPr>
       <w:rPr>
         <w:rFonts w:ascii="Wingdings" w:hAnsi="Wingdings" w:hint="default"/>
@@ -1460,9 +2382,9 @@
       <w:lvlJc w:val="left"/>
       <w:pPr>
         <w:tabs>
-          <w:tab w:val="num" w:pos="2880"/>
+          <w:tab w:val="num" w:pos="3240"/>
         </w:tabs>
-        <w:ind w:left="2880" w:hanging="360"/>
+        <w:ind w:left="3240" w:hanging="360"/>
       </w:pPr>
       <w:rPr>
         <w:rFonts w:ascii="Wingdings" w:hAnsi="Wingdings" w:hint="default"/>
@@ -1476,9 +2398,9 @@
       <w:lvlJc w:val="left"/>
       <w:pPr>
         <w:tabs>
-          <w:tab w:val="num" w:pos="3600"/>
+          <w:tab w:val="num" w:pos="3960"/>
         </w:tabs>
-        <w:ind w:left="3600" w:hanging="360"/>
+        <w:ind w:left="3960" w:hanging="360"/>
       </w:pPr>
       <w:rPr>
         <w:rFonts w:ascii="Wingdings" w:hAnsi="Wingdings" w:hint="default"/>
@@ -1492,9 +2414,9 @@
       <w:lvlJc w:val="left"/>
       <w:pPr>
         <w:tabs>
-          <w:tab w:val="num" w:pos="4320"/>
+          <w:tab w:val="num" w:pos="4680"/>
         </w:tabs>
-        <w:ind w:left="4320" w:hanging="360"/>
+        <w:ind w:left="4680" w:hanging="360"/>
       </w:pPr>
       <w:rPr>
         <w:rFonts w:ascii="Wingdings" w:hAnsi="Wingdings" w:hint="default"/>
@@ -1508,9 +2430,9 @@
       <w:lvlJc w:val="left"/>
       <w:pPr>
         <w:tabs>
-          <w:tab w:val="num" w:pos="5040"/>
+          <w:tab w:val="num" w:pos="5400"/>
         </w:tabs>
-        <w:ind w:left="5040" w:hanging="360"/>
+        <w:ind w:left="5400" w:hanging="360"/>
       </w:pPr>
       <w:rPr>
         <w:rFonts w:ascii="Wingdings" w:hAnsi="Wingdings" w:hint="default"/>
@@ -1524,9 +2446,9 @@
       <w:lvlJc w:val="left"/>
       <w:pPr>
         <w:tabs>
-          <w:tab w:val="num" w:pos="5760"/>
+          <w:tab w:val="num" w:pos="6120"/>
         </w:tabs>
-        <w:ind w:left="5760" w:hanging="360"/>
+        <w:ind w:left="6120" w:hanging="360"/>
       </w:pPr>
       <w:rPr>
         <w:rFonts w:ascii="Wingdings" w:hAnsi="Wingdings" w:hint="default"/>
@@ -1540,9 +2462,9 @@
       <w:lvlJc w:val="left"/>
       <w:pPr>
         <w:tabs>
-          <w:tab w:val="num" w:pos="6480"/>
+          <w:tab w:val="num" w:pos="6840"/>
         </w:tabs>
-        <w:ind w:left="6480" w:hanging="360"/>
+        <w:ind w:left="6840" w:hanging="360"/>
       </w:pPr>
       <w:rPr>
         <w:rFonts w:ascii="Wingdings" w:hAnsi="Wingdings" w:hint="default"/>
@@ -1550,11 +2472,113 @@
       </w:rPr>
     </w:lvl>
   </w:abstractNum>
+  <w:abstractNum w:abstractNumId="5" w15:restartNumberingAfterBreak="0">
+    <w:nsid w:val="70041EE4"/>
+    <w:multiLevelType w:val="hybridMultilevel"/>
+    <w:tmpl w:val="2D2AFD4E"/>
+    <w:lvl w:ilvl="0" w:tplc="3FBA125A">
+      <w:start w:val="1"/>
+      <w:numFmt w:val="decimal"/>
+      <w:lvlText w:val="%1."/>
+      <w:lvlJc w:val="left"/>
+      <w:pPr>
+        <w:ind w:left="720" w:hanging="360"/>
+      </w:pPr>
+      <w:rPr>
+        <w:rFonts w:cs="Arial" w:hint="default"/>
+        <w:b/>
+      </w:rPr>
+    </w:lvl>
+    <w:lvl w:ilvl="1" w:tplc="04090019" w:tentative="1">
+      <w:start w:val="1"/>
+      <w:numFmt w:val="lowerLetter"/>
+      <w:lvlText w:val="%2."/>
+      <w:lvlJc w:val="left"/>
+      <w:pPr>
+        <w:ind w:left="1440" w:hanging="360"/>
+      </w:pPr>
+    </w:lvl>
+    <w:lvl w:ilvl="2" w:tplc="0409001B" w:tentative="1">
+      <w:start w:val="1"/>
+      <w:numFmt w:val="lowerRoman"/>
+      <w:lvlText w:val="%3."/>
+      <w:lvlJc w:val="right"/>
+      <w:pPr>
+        <w:ind w:left="2160" w:hanging="180"/>
+      </w:pPr>
+    </w:lvl>
+    <w:lvl w:ilvl="3" w:tplc="0409000F" w:tentative="1">
+      <w:start w:val="1"/>
+      <w:numFmt w:val="decimal"/>
+      <w:lvlText w:val="%4."/>
+      <w:lvlJc w:val="left"/>
+      <w:pPr>
+        <w:ind w:left="2880" w:hanging="360"/>
+      </w:pPr>
+    </w:lvl>
+    <w:lvl w:ilvl="4" w:tplc="04090019" w:tentative="1">
+      <w:start w:val="1"/>
+      <w:numFmt w:val="lowerLetter"/>
+      <w:lvlText w:val="%5."/>
+      <w:lvlJc w:val="left"/>
+      <w:pPr>
+        <w:ind w:left="3600" w:hanging="360"/>
+      </w:pPr>
+    </w:lvl>
+    <w:lvl w:ilvl="5" w:tplc="0409001B" w:tentative="1">
+      <w:start w:val="1"/>
+      <w:numFmt w:val="lowerRoman"/>
+      <w:lvlText w:val="%6."/>
+      <w:lvlJc w:val="right"/>
+      <w:pPr>
+        <w:ind w:left="4320" w:hanging="180"/>
+      </w:pPr>
+    </w:lvl>
+    <w:lvl w:ilvl="6" w:tplc="0409000F" w:tentative="1">
+      <w:start w:val="1"/>
+      <w:numFmt w:val="decimal"/>
+      <w:lvlText w:val="%7."/>
+      <w:lvlJc w:val="left"/>
+      <w:pPr>
+        <w:ind w:left="5040" w:hanging="360"/>
+      </w:pPr>
+    </w:lvl>
+    <w:lvl w:ilvl="7" w:tplc="04090019" w:tentative="1">
+      <w:start w:val="1"/>
+      <w:numFmt w:val="lowerLetter"/>
+      <w:lvlText w:val="%8."/>
+      <w:lvlJc w:val="left"/>
+      <w:pPr>
+        <w:ind w:left="5760" w:hanging="360"/>
+      </w:pPr>
+    </w:lvl>
+    <w:lvl w:ilvl="8" w:tplc="0409001B" w:tentative="1">
+      <w:start w:val="1"/>
+      <w:numFmt w:val="lowerRoman"/>
+      <w:lvlText w:val="%9."/>
+      <w:lvlJc w:val="right"/>
+      <w:pPr>
+        <w:ind w:left="6480" w:hanging="180"/>
+      </w:pPr>
+    </w:lvl>
+  </w:abstractNum>
   <w:num w:numId="1">
-    <w:abstractNumId w:val="0"/>
+    <w:abstractNumId w:val="1"/>
   </w:num>
   <w:num w:numId="2">
-    <w:abstractNumId w:val="1"/>
+    <w:abstractNumId w:val="4"/>
+  </w:num>
+  <w:num w:numId="3">
+    <w:abstractNumId w:val="5"/>
+  </w:num>
+  <w:num w:numId="4">
+    <w:abstractNumId w:val="2"/>
+  </w:num>
+  <w:num w:numId="5">
+    <w:abstractNumId w:val="3"/>
+  </w:num>
+  <w:num w:numId="6">
+    <w:abstractNumId w:val="0"/>
   </w:num>
 </w:numbering>
 </file>
@@ -1998,13 +3022,47 @@
     <w:name w:val="Hyperlink"/>
     <w:basedOn w:val="DefaultParagraphFont"/>
     <w:uiPriority w:val="99"/>
-    <w:semiHidden/>
     <w:unhideWhenUsed/>
     <w:rsid w:val="009A2D25"/>
     <w:rPr>
       <w:color w:val="0000FF"/>
       <w:u w:val="single"/>
     </w:rPr>
+  </w:style>
+  <w:style w:type="character" w:styleId="UnresolvedMention">
+    <w:name w:val="Unresolved Mention"/>
+    <w:basedOn w:val="DefaultParagraphFont"/>
+    <w:uiPriority w:val="99"/>
+    <w:semiHidden/>
+    <w:unhideWhenUsed/>
+    <w:rsid w:val="0046382C"/>
+    <w:rPr>
+      <w:color w:val="605E5C"/>
+      <w:shd w:val="clear" w:color="auto" w:fill="E1DFDD"/>
+    </w:rPr>
+  </w:style>
+  <w:style w:type="character" w:styleId="FollowedHyperlink">
+    <w:name w:val="FollowedHyperlink"/>
+    <w:basedOn w:val="DefaultParagraphFont"/>
+    <w:uiPriority w:val="99"/>
+    <w:semiHidden/>
+    <w:unhideWhenUsed/>
+    <w:rsid w:val="0046382C"/>
+    <w:rPr>
+      <w:color w:val="954F72" w:themeColor="followedHyperlink"/>
+      <w:u w:val="single"/>
+    </w:rPr>
+  </w:style>
+  <w:style w:type="paragraph" w:styleId="ListParagraph">
+    <w:name w:val="List Paragraph"/>
+    <w:basedOn w:val="Normal"/>
+    <w:uiPriority w:val="34"/>
+    <w:qFormat/>
+    <w:rsid w:val="00F64742"/>
+    <w:pPr>
+      <w:ind w:left="720"/>
+      <w:contextualSpacing/>
+    </w:pPr>
   </w:style>
 </w:styles>
 </file>

</xml_diff>